<commit_message>
Arreglos en Anotaciones Automaticas, PENDIENTE VISUALIZAR
</commit_message>
<xml_diff>
--- a/Documentos/Instalación y configuración.docx
+++ b/Documentos/Instalación y configuración.docx
@@ -1,6 +1,6 @@
 
 <file path=word/document.xml><?xml version="1.0" encoding="utf-8"?>
-<w:document xmlns:wpc="http://schemas.microsoft.com/office/word/2010/wordprocessingCanvas" xmlns:cx="http://schemas.microsoft.com/office/drawing/2014/chartex" xmlns:cx1="http://schemas.microsoft.com/office/drawing/2015/9/8/chartex" xmlns:cx2="http://schemas.microsoft.com/office/drawing/2015/10/21/chartex" xmlns:cx3="http://schemas.microsoft.com/office/drawing/2016/5/9/chartex" xmlns:cx4="http://schemas.microsoft.com/office/drawing/2016/5/10/chartex" xmlns:cx5="http://schemas.microsoft.com/office/drawing/2016/5/11/chartex" xmlns:cx6="http://schemas.microsoft.com/office/drawing/2016/5/12/chartex" xmlns:cx7="http://schemas.microsoft.com/office/drawing/2016/5/13/chartex" xmlns:cx8="http://schemas.microsoft.com/office/drawing/2016/5/14/chartex" xmlns:mc="http://schemas.openxmlformats.org/markup-compatibility/2006" xmlns:aink="http://schemas.microsoft.com/office/drawing/2016/ink" xmlns:am3d="http://schemas.microsoft.com/office/drawing/2017/model3d" xmlns:o="urn:schemas-microsoft-com:office:office" xmlns:r="http://schemas.openxmlformats.org/officeDocument/2006/relationships" xmlns:m="http://schemas.openxmlformats.org/officeDocument/2006/math" xmlns:v="urn:schemas-microsoft-com:vml" xmlns:wp14="http://schemas.microsoft.com/office/word/2010/wordprocessingDrawing" xmlns:wp="http://schemas.openxmlformats.org/drawingml/2006/wordprocessingDrawing" xmlns:w10="urn:schemas-microsoft-com:office:word" xmlns:w="http://schemas.openxmlformats.org/wordprocessingml/2006/main" xmlns:w14="http://schemas.microsoft.com/office/word/2010/wordml" xmlns:w15="http://schemas.microsoft.com/office/word/2012/wordml" xmlns:w16cex="http://schemas.microsoft.com/office/word/2018/wordml/cex" xmlns:w16cid="http://schemas.microsoft.com/office/word/2016/wordml/cid" xmlns:w16="http://schemas.microsoft.com/office/word/2018/wordml" xmlns:w16sdtdh="http://schemas.microsoft.com/office/word/2020/wordml/sdtdatahash" xmlns:w16se="http://schemas.microsoft.com/office/word/2015/wordml/symex" xmlns:wpg="http://schemas.microsoft.com/office/word/2010/wordprocessingGroup" xmlns:wpi="http://schemas.microsoft.com/office/word/2010/wordprocessingInk" xmlns:wne="http://schemas.microsoft.com/office/word/2006/wordml" xmlns:wps="http://schemas.microsoft.com/office/word/2010/wordprocessingShape" mc:Ignorable="w14 w15 w16se w16cid w16 w16cex w16sdtdh wp14">
+<w:document xmlns:wpc="http://schemas.microsoft.com/office/word/2010/wordprocessingCanvas" xmlns:cx="http://schemas.microsoft.com/office/drawing/2014/chartex" xmlns:cx1="http://schemas.microsoft.com/office/drawing/2015/9/8/chartex" xmlns:cx2="http://schemas.microsoft.com/office/drawing/2015/10/21/chartex" xmlns:cx3="http://schemas.microsoft.com/office/drawing/2016/5/9/chartex" xmlns:cx4="http://schemas.microsoft.com/office/drawing/2016/5/10/chartex" xmlns:cx5="http://schemas.microsoft.com/office/drawing/2016/5/11/chartex" xmlns:cx6="http://schemas.microsoft.com/office/drawing/2016/5/12/chartex" xmlns:cx7="http://schemas.microsoft.com/office/drawing/2016/5/13/chartex" xmlns:cx8="http://schemas.microsoft.com/office/drawing/2016/5/14/chartex" xmlns:mc="http://schemas.openxmlformats.org/markup-compatibility/2006" xmlns:aink="http://schemas.microsoft.com/office/drawing/2016/ink" xmlns:am3d="http://schemas.microsoft.com/office/drawing/2017/model3d" xmlns:o="urn:schemas-microsoft-com:office:office" xmlns:oel="http://schemas.microsoft.com/office/2019/extlst" xmlns:r="http://schemas.openxmlformats.org/officeDocument/2006/relationships" xmlns:m="http://schemas.openxmlformats.org/officeDocument/2006/math" xmlns:v="urn:schemas-microsoft-com:vml" xmlns:wp14="http://schemas.microsoft.com/office/word/2010/wordprocessingDrawing" xmlns:wp="http://schemas.openxmlformats.org/drawingml/2006/wordprocessingDrawing" xmlns:w10="urn:schemas-microsoft-com:office:word" xmlns:w="http://schemas.openxmlformats.org/wordprocessingml/2006/main" xmlns:w14="http://schemas.microsoft.com/office/word/2010/wordml" xmlns:w15="http://schemas.microsoft.com/office/word/2012/wordml" xmlns:w16cex="http://schemas.microsoft.com/office/word/2018/wordml/cex" xmlns:w16cid="http://schemas.microsoft.com/office/word/2016/wordml/cid" xmlns:w16="http://schemas.microsoft.com/office/word/2018/wordml" xmlns:w16sdtdh="http://schemas.microsoft.com/office/word/2020/wordml/sdtdatahash" xmlns:w16se="http://schemas.microsoft.com/office/word/2015/wordml/symex" xmlns:wpg="http://schemas.microsoft.com/office/word/2010/wordprocessingGroup" xmlns:wpi="http://schemas.microsoft.com/office/word/2010/wordprocessingInk" xmlns:wne="http://schemas.microsoft.com/office/word/2006/wordml" xmlns:wps="http://schemas.microsoft.com/office/word/2010/wordprocessingShape" mc:Ignorable="w14 w15 w16se w16cid w16 w16cex w16sdtdh wp14">
   <w:body>
     <w:p>
       <w:r>
@@ -12,7 +12,7 @@
     </w:p>
     <w:p>
       <w:pPr>
-        <w:pStyle w:val="Prrafodelista"/>
+        <w:pStyle w:val="ListParagraph"/>
         <w:numPr>
           <w:ilvl w:val="0"/>
           <w:numId w:val="1"/>
@@ -24,49 +24,28 @@
     </w:p>
     <w:p>
       <w:pPr>
-        <w:pStyle w:val="Prrafodelista"/>
-        <w:numPr>
-          <w:ilvl w:val="1"/>
-          <w:numId w:val="1"/>
-        </w:numPr>
-      </w:pPr>
-      <w:r>
-        <w:t xml:space="preserve">Descargar MySQL </w:t>
-      </w:r>
-      <w:proofErr w:type="spellStart"/>
-      <w:r>
-        <w:t>Community</w:t>
-      </w:r>
-      <w:proofErr w:type="spellEnd"/>
-      <w:r>
-        <w:t xml:space="preserve"> </w:t>
-      </w:r>
-      <w:proofErr w:type="spellStart"/>
-      <w:r>
-        <w:t>ed</w:t>
+        <w:pStyle w:val="ListParagraph"/>
+        <w:numPr>
+          <w:ilvl w:val="1"/>
+          <w:numId w:val="1"/>
+        </w:numPr>
+      </w:pPr>
+      <w:r>
+        <w:t>Descargar MySQL Community ed</w:t>
       </w:r>
       <w:r>
         <w:t>i</w:t>
       </w:r>
       <w:r>
-        <w:t>tion</w:t>
-      </w:r>
-      <w:proofErr w:type="spellEnd"/>
-      <w:r>
-        <w:t xml:space="preserve">. El desarrollo de se hizo en </w:t>
-      </w:r>
-      <w:proofErr w:type="spellStart"/>
-      <w:r>
-        <w:t>mysql</w:t>
-      </w:r>
-      <w:proofErr w:type="spellEnd"/>
-      <w:r>
-        <w:t xml:space="preserve"> 8.0.26</w:t>
-      </w:r>
-    </w:p>
-    <w:p>
-      <w:pPr>
-        <w:pStyle w:val="Prrafodelista"/>
+        <w:t>tion. El desarrollo de se hizo en mysql 8.0.</w:t>
+      </w:r>
+      <w:r>
+        <w:t>33</w:t>
+      </w:r>
+    </w:p>
+    <w:p>
+      <w:pPr>
+        <w:pStyle w:val="ListParagraph"/>
         <w:ind w:left="1440"/>
       </w:pPr>
       <w:r>
@@ -75,27 +54,19 @@
     </w:p>
     <w:p>
       <w:pPr>
-        <w:pStyle w:val="Prrafodelista"/>
-        <w:numPr>
-          <w:ilvl w:val="1"/>
-          <w:numId w:val="1"/>
-        </w:numPr>
-      </w:pPr>
-      <w:r>
-        <w:t xml:space="preserve">Instalar MySQL y el </w:t>
-      </w:r>
-      <w:proofErr w:type="spellStart"/>
-      <w:r>
-        <w:t>Connector</w:t>
-      </w:r>
-      <w:proofErr w:type="spellEnd"/>
-      <w:r>
-        <w:t>/ODBC</w:t>
-      </w:r>
-    </w:p>
-    <w:p>
-      <w:pPr>
-        <w:pStyle w:val="Prrafodelista"/>
+        <w:pStyle w:val="ListParagraph"/>
+        <w:numPr>
+          <w:ilvl w:val="1"/>
+          <w:numId w:val="1"/>
+        </w:numPr>
+      </w:pPr>
+      <w:r>
+        <w:t>Instalar MySQL y el Connector/ODBC</w:t>
+      </w:r>
+    </w:p>
+    <w:p>
+      <w:pPr>
+        <w:pStyle w:val="ListParagraph"/>
         <w:numPr>
           <w:ilvl w:val="2"/>
           <w:numId w:val="1"/>
@@ -107,47 +78,31 @@
     </w:p>
     <w:p>
       <w:pPr>
-        <w:pStyle w:val="Prrafodelista"/>
+        <w:pStyle w:val="ListParagraph"/>
         <w:numPr>
           <w:ilvl w:val="2"/>
           <w:numId w:val="1"/>
         </w:numPr>
       </w:pPr>
       <w:r>
-        <w:t xml:space="preserve">Seleccionar MySQL Server y </w:t>
-      </w:r>
-      <w:proofErr w:type="spellStart"/>
-      <w:r>
-        <w:t>Connector</w:t>
-      </w:r>
-      <w:proofErr w:type="spellEnd"/>
-      <w:r>
-        <w:t>/ODBC en el listado de componentes a instalar.</w:t>
-      </w:r>
-    </w:p>
-    <w:p>
-      <w:pPr>
-        <w:pStyle w:val="Prrafodelista"/>
+        <w:t>Seleccionar MySQL Server y Connector/ODBC en el listado de componentes a instalar.</w:t>
+      </w:r>
+    </w:p>
+    <w:p>
+      <w:pPr>
+        <w:pStyle w:val="ListParagraph"/>
         <w:numPr>
           <w:ilvl w:val="2"/>
           <w:numId w:val="1"/>
         </w:numPr>
       </w:pPr>
       <w:r>
-        <w:t xml:space="preserve">Indicar una contraseña para el usuario </w:t>
-      </w:r>
-      <w:proofErr w:type="spellStart"/>
-      <w:r>
-        <w:t>root</w:t>
-      </w:r>
-      <w:proofErr w:type="spellEnd"/>
-      <w:r>
-        <w:t xml:space="preserve"> de la base de datos. </w:t>
-      </w:r>
-    </w:p>
-    <w:p>
-      <w:pPr>
-        <w:pStyle w:val="Prrafodelista"/>
+        <w:t xml:space="preserve">Indicar una contraseña para el usuario root de la base de datos. </w:t>
+      </w:r>
+    </w:p>
+    <w:p>
+      <w:pPr>
+        <w:pStyle w:val="ListParagraph"/>
         <w:numPr>
           <w:ilvl w:val="2"/>
           <w:numId w:val="1"/>
@@ -159,7 +114,7 @@
     </w:p>
     <w:p>
       <w:pPr>
-        <w:pStyle w:val="Prrafodelista"/>
+        <w:pStyle w:val="ListParagraph"/>
         <w:numPr>
           <w:ilvl w:val="0"/>
           <w:numId w:val="1"/>
@@ -171,27 +126,19 @@
     </w:p>
     <w:p>
       <w:pPr>
-        <w:pStyle w:val="Prrafodelista"/>
-        <w:numPr>
-          <w:ilvl w:val="1"/>
-          <w:numId w:val="1"/>
-        </w:numPr>
-      </w:pPr>
-      <w:r>
-        <w:t xml:space="preserve">En el menú de inicio de Windows buscar y abrir el programa Orígenes de datos ODBC (64bits) o Data </w:t>
-      </w:r>
-      <w:proofErr w:type="spellStart"/>
-      <w:r>
-        <w:t>Sources</w:t>
-      </w:r>
-      <w:proofErr w:type="spellEnd"/>
-      <w:r>
-        <w:t xml:space="preserve"> ODBC (64bits).</w:t>
-      </w:r>
-    </w:p>
-    <w:p>
-      <w:pPr>
-        <w:pStyle w:val="Prrafodelista"/>
+        <w:pStyle w:val="ListParagraph"/>
+        <w:numPr>
+          <w:ilvl w:val="1"/>
+          <w:numId w:val="1"/>
+        </w:numPr>
+      </w:pPr>
+      <w:r>
+        <w:t>En el menú de inicio de Windows buscar y abrir el programa Orígenes de datos ODBC (64bits) o Data Sources ODBC (64bits).</w:t>
+      </w:r>
+    </w:p>
+    <w:p>
+      <w:pPr>
+        <w:pStyle w:val="ListParagraph"/>
         <w:numPr>
           <w:ilvl w:val="1"/>
           <w:numId w:val="1"/>
@@ -203,7 +150,7 @@
     </w:p>
     <w:p>
       <w:pPr>
-        <w:pStyle w:val="Prrafodelista"/>
+        <w:pStyle w:val="ListParagraph"/>
         <w:numPr>
           <w:ilvl w:val="1"/>
           <w:numId w:val="1"/>
@@ -215,357 +162,259 @@
     </w:p>
     <w:p>
       <w:pPr>
-        <w:pStyle w:val="Prrafodelista"/>
-        <w:numPr>
-          <w:ilvl w:val="1"/>
-          <w:numId w:val="1"/>
-        </w:numPr>
-      </w:pPr>
-      <w:r>
-        <w:t xml:space="preserve">En Data </w:t>
-      </w:r>
-      <w:proofErr w:type="spellStart"/>
-      <w:r>
-        <w:t>Source</w:t>
-      </w:r>
-      <w:proofErr w:type="spellEnd"/>
-      <w:r>
-        <w:t xml:space="preserve"> </w:t>
-      </w:r>
-      <w:proofErr w:type="spellStart"/>
-      <w:r>
-        <w:t>Name</w:t>
-      </w:r>
-      <w:proofErr w:type="spellEnd"/>
-      <w:r>
-        <w:t xml:space="preserve"> colocar </w:t>
-      </w:r>
-      <w:proofErr w:type="spellStart"/>
-      <w:r>
-        <w:t>toolbox</w:t>
-      </w:r>
-      <w:proofErr w:type="spellEnd"/>
+        <w:pStyle w:val="ListParagraph"/>
+        <w:numPr>
+          <w:ilvl w:val="1"/>
+          <w:numId w:val="1"/>
+        </w:numPr>
+        <w:rPr>
+          <w:lang w:val="en-US"/>
+        </w:rPr>
+      </w:pPr>
+      <w:r>
+        <w:rPr>
+          <w:lang w:val="en-US"/>
+        </w:rPr>
+        <w:t>En Data Source Name colocar toolbox.</w:t>
+      </w:r>
+    </w:p>
+    <w:p>
+      <w:pPr>
+        <w:pStyle w:val="ListParagraph"/>
+        <w:numPr>
+          <w:ilvl w:val="1"/>
+          <w:numId w:val="1"/>
+        </w:numPr>
+      </w:pPr>
+      <w:r>
+        <w:t>Seleccionar el radiobutton TCP/IP Server e ingresar localhost</w:t>
+      </w:r>
+      <w:r>
+        <w:t xml:space="preserve"> y 3306 en el puerto.</w:t>
+      </w:r>
+    </w:p>
+    <w:p>
+      <w:pPr>
+        <w:pStyle w:val="ListParagraph"/>
+        <w:numPr>
+          <w:ilvl w:val="1"/>
+          <w:numId w:val="1"/>
+        </w:numPr>
+      </w:pPr>
+      <w:r>
+        <w:t>Presionar OK y después Aceptar</w:t>
+      </w:r>
+      <w:r>
+        <w:t xml:space="preserve"> para cerrar las ventanas.</w:t>
+      </w:r>
+    </w:p>
+    <w:p>
+      <w:pPr>
+        <w:pStyle w:val="ListParagraph"/>
+        <w:numPr>
+          <w:ilvl w:val="0"/>
+          <w:numId w:val="1"/>
+        </w:numPr>
+      </w:pPr>
+      <w:r>
+        <w:t xml:space="preserve">Modificar el </w:t>
+      </w:r>
+      <w:r>
+        <w:t>max_allowed_packet</w:t>
+      </w:r>
+      <w:r>
+        <w:t xml:space="preserve"> de MySQL.</w:t>
+      </w:r>
+    </w:p>
+    <w:p>
+      <w:pPr>
+        <w:pStyle w:val="ListParagraph"/>
+        <w:numPr>
+          <w:ilvl w:val="1"/>
+          <w:numId w:val="1"/>
+        </w:numPr>
+      </w:pPr>
+      <w:r>
+        <w:t>Abrir Notepad con permisos de administrador.</w:t>
+      </w:r>
+    </w:p>
+    <w:p>
+      <w:pPr>
+        <w:pStyle w:val="ListParagraph"/>
+        <w:numPr>
+          <w:ilvl w:val="1"/>
+          <w:numId w:val="1"/>
+        </w:numPr>
+      </w:pPr>
+      <w:r>
+        <w:t xml:space="preserve">Abrir el archivo </w:t>
+      </w:r>
+      <w:r>
+        <w:t>C:\ProgramData\MySQL\MySQL Server 8.0</w:t>
+      </w:r>
+      <w:r>
+        <w:t>\my.ini</w:t>
+      </w:r>
+    </w:p>
+    <w:p>
+      <w:pPr>
+        <w:pStyle w:val="ListParagraph"/>
+        <w:numPr>
+          <w:ilvl w:val="1"/>
+          <w:numId w:val="1"/>
+        </w:numPr>
+      </w:pPr>
+      <w:r>
+        <w:t xml:space="preserve">Reemplazar el </w:t>
+      </w:r>
+      <w:r>
+        <w:t>max_allowed_packet</w:t>
+      </w:r>
+      <w:r>
+        <w:t xml:space="preserve"> por </w:t>
+      </w:r>
+      <w:r>
+        <w:t>max_allowed_packet</w:t>
+      </w:r>
+      <w:r>
+        <w:t>=1G y guardar el archivo.</w:t>
+      </w:r>
+    </w:p>
+    <w:p>
+      <w:pPr>
+        <w:pStyle w:val="ListParagraph"/>
+        <w:numPr>
+          <w:ilvl w:val="1"/>
+          <w:numId w:val="1"/>
+        </w:numPr>
+      </w:pPr>
+      <w:r>
+        <w:t>Reiniciar MySQL.</w:t>
+      </w:r>
+    </w:p>
+    <w:p>
+      <w:pPr>
+        <w:pStyle w:val="ListParagraph"/>
+        <w:numPr>
+          <w:ilvl w:val="2"/>
+          <w:numId w:val="1"/>
+        </w:numPr>
+      </w:pPr>
+      <w:r>
+        <w:t>En el menú de inicio buscar e ingresar a Services</w:t>
+      </w:r>
+      <w:r>
+        <w:t xml:space="preserve"> o Servicios</w:t>
+      </w:r>
+    </w:p>
+    <w:p>
+      <w:pPr>
+        <w:pStyle w:val="ListParagraph"/>
+        <w:numPr>
+          <w:ilvl w:val="2"/>
+          <w:numId w:val="1"/>
+        </w:numPr>
+      </w:pPr>
+      <w:r>
+        <w:t>Buscar el servicio MySQL80</w:t>
+      </w:r>
+    </w:p>
+    <w:p>
+      <w:pPr>
+        <w:pStyle w:val="ListParagraph"/>
+        <w:numPr>
+          <w:ilvl w:val="2"/>
+          <w:numId w:val="1"/>
+        </w:numPr>
+      </w:pPr>
+      <w:r>
+        <w:t xml:space="preserve">Presionar clic derecho sobre el servicio y </w:t>
+      </w:r>
+      <w:r>
+        <w:t>seleccionar</w:t>
+      </w:r>
+      <w:r>
+        <w:t xml:space="preserve"> Reiniciar.</w:t>
+      </w:r>
+    </w:p>
+    <w:p>
+      <w:pPr>
+        <w:pStyle w:val="ListParagraph"/>
+        <w:numPr>
+          <w:ilvl w:val="2"/>
+          <w:numId w:val="1"/>
+        </w:numPr>
+      </w:pPr>
+      <w:r>
+        <w:t>Esperar a que se termine de reiniciar</w:t>
+      </w:r>
+      <w:r>
+        <w:t xml:space="preserve"> el servicio</w:t>
+      </w:r>
+      <w:r>
+        <w:t xml:space="preserve"> y cerrar la ventana.</w:t>
+      </w:r>
+    </w:p>
+    <w:p>
+      <w:pPr>
+        <w:pStyle w:val="ListParagraph"/>
+        <w:numPr>
+          <w:ilvl w:val="0"/>
+          <w:numId w:val="1"/>
+        </w:numPr>
+      </w:pPr>
+      <w:r>
+        <w:t xml:space="preserve">Ejecutar archivo </w:t>
+      </w:r>
+      <w:r>
+        <w:t>Creates consolidado.</w:t>
+      </w:r>
+      <w:r>
+        <w:t>sql para la creación del modelo relacional y usuarios predefinidos en la base de datos</w:t>
+      </w:r>
       <w:r>
         <w:t>.</w:t>
       </w:r>
     </w:p>
     <w:p>
       <w:pPr>
-        <w:pStyle w:val="Prrafodelista"/>
-        <w:numPr>
-          <w:ilvl w:val="1"/>
-          <w:numId w:val="1"/>
-        </w:numPr>
-      </w:pPr>
-      <w:r>
-        <w:t xml:space="preserve">Seleccionar el </w:t>
-      </w:r>
-      <w:proofErr w:type="spellStart"/>
-      <w:r>
-        <w:t>radiobutton</w:t>
-      </w:r>
-      <w:proofErr w:type="spellEnd"/>
-      <w:r>
-        <w:t xml:space="preserve"> TCP/IP Server e ingresar localhost</w:t>
-      </w:r>
-      <w:r>
-        <w:t xml:space="preserve"> y 3306 en el puerto.</w:t>
-      </w:r>
-    </w:p>
-    <w:p>
-      <w:pPr>
-        <w:pStyle w:val="Prrafodelista"/>
-        <w:numPr>
-          <w:ilvl w:val="1"/>
-          <w:numId w:val="1"/>
-        </w:numPr>
-      </w:pPr>
-      <w:r>
-        <w:t>Presionar OK y después Aceptar</w:t>
-      </w:r>
-      <w:r>
-        <w:t xml:space="preserve"> para cerrar las ventanas.</w:t>
-      </w:r>
-    </w:p>
-    <w:p>
-      <w:pPr>
-        <w:pStyle w:val="Prrafodelista"/>
-        <w:numPr>
-          <w:ilvl w:val="0"/>
-          <w:numId w:val="1"/>
-        </w:numPr>
-      </w:pPr>
-      <w:r>
-        <w:t xml:space="preserve">Modificar el </w:t>
-      </w:r>
-      <w:proofErr w:type="spellStart"/>
-      <w:r>
-        <w:t>max_allowed_packet</w:t>
-      </w:r>
-      <w:proofErr w:type="spellEnd"/>
-      <w:r>
-        <w:t xml:space="preserve"> de MySQL.</w:t>
-      </w:r>
-    </w:p>
-    <w:p>
-      <w:pPr>
-        <w:pStyle w:val="Prrafodelista"/>
-        <w:numPr>
-          <w:ilvl w:val="1"/>
-          <w:numId w:val="1"/>
-        </w:numPr>
-      </w:pPr>
-      <w:r>
-        <w:t>Abrir Notepad con permisos de administrador.</w:t>
-      </w:r>
-    </w:p>
-    <w:p>
-      <w:pPr>
-        <w:pStyle w:val="Prrafodelista"/>
-        <w:numPr>
-          <w:ilvl w:val="1"/>
-          <w:numId w:val="1"/>
-        </w:numPr>
-      </w:pPr>
-      <w:r>
-        <w:t xml:space="preserve">Abrir el archivo </w:t>
-      </w:r>
-      <w:r>
-        <w:t>C:\ProgramData\MySQL\MySQL Server 8.0</w:t>
-      </w:r>
-      <w:r>
-        <w:t>\my.ini</w:t>
-      </w:r>
-    </w:p>
-    <w:p>
-      <w:pPr>
-        <w:pStyle w:val="Prrafodelista"/>
-        <w:numPr>
-          <w:ilvl w:val="1"/>
-          <w:numId w:val="1"/>
-        </w:numPr>
-      </w:pPr>
-      <w:r>
-        <w:t xml:space="preserve">Reemplazar el </w:t>
-      </w:r>
-      <w:proofErr w:type="spellStart"/>
-      <w:r>
-        <w:t>max_allowed_packet</w:t>
-      </w:r>
-      <w:proofErr w:type="spellEnd"/>
-      <w:r>
-        <w:t xml:space="preserve"> por </w:t>
-      </w:r>
-      <w:proofErr w:type="spellStart"/>
-      <w:r>
-        <w:t>max_allowed_packet</w:t>
-      </w:r>
-      <w:proofErr w:type="spellEnd"/>
-      <w:r>
-        <w:t>=1G y guardar el archivo.</w:t>
-      </w:r>
-    </w:p>
-    <w:p>
-      <w:pPr>
-        <w:pStyle w:val="Prrafodelista"/>
-        <w:numPr>
-          <w:ilvl w:val="1"/>
-          <w:numId w:val="1"/>
-        </w:numPr>
-      </w:pPr>
-      <w:r>
-        <w:t>Reiniciar MySQL.</w:t>
-      </w:r>
-    </w:p>
-    <w:p>
-      <w:pPr>
-        <w:pStyle w:val="Prrafodelista"/>
-        <w:numPr>
-          <w:ilvl w:val="2"/>
-          <w:numId w:val="1"/>
-        </w:numPr>
-      </w:pPr>
-      <w:r>
-        <w:t xml:space="preserve">En el menú de inicio buscar e ingresar a </w:t>
-      </w:r>
-      <w:proofErr w:type="spellStart"/>
-      <w:r>
-        <w:t>Services</w:t>
-      </w:r>
-      <w:proofErr w:type="spellEnd"/>
-      <w:r>
-        <w:t xml:space="preserve"> o Servicios</w:t>
-      </w:r>
-    </w:p>
-    <w:p>
-      <w:pPr>
-        <w:pStyle w:val="Prrafodelista"/>
-        <w:numPr>
-          <w:ilvl w:val="2"/>
-          <w:numId w:val="1"/>
-        </w:numPr>
-      </w:pPr>
-      <w:r>
-        <w:t>Buscar el servicio MySQL80</w:t>
-      </w:r>
-    </w:p>
-    <w:p>
-      <w:pPr>
-        <w:pStyle w:val="Prrafodelista"/>
-        <w:numPr>
-          <w:ilvl w:val="2"/>
-          <w:numId w:val="1"/>
-        </w:numPr>
-      </w:pPr>
-      <w:r>
-        <w:t xml:space="preserve">Presionar clic derecho sobre el servicio y </w:t>
-      </w:r>
-      <w:r>
-        <w:t>seleccionar</w:t>
-      </w:r>
-      <w:r>
-        <w:t xml:space="preserve"> Reiniciar.</w:t>
-      </w:r>
-    </w:p>
-    <w:p>
-      <w:pPr>
-        <w:pStyle w:val="Prrafodelista"/>
-        <w:numPr>
-          <w:ilvl w:val="2"/>
-          <w:numId w:val="1"/>
-        </w:numPr>
-      </w:pPr>
-      <w:r>
-        <w:t>Esperar a que se termine de reiniciar</w:t>
-      </w:r>
-      <w:r>
-        <w:t xml:space="preserve"> el servicio</w:t>
-      </w:r>
-      <w:r>
-        <w:t xml:space="preserve"> y cerrar la ventana.</w:t>
-      </w:r>
-    </w:p>
-    <w:p>
-      <w:pPr>
-        <w:pStyle w:val="Prrafodelista"/>
-        <w:numPr>
-          <w:ilvl w:val="0"/>
-          <w:numId w:val="1"/>
-        </w:numPr>
-      </w:pPr>
-      <w:r>
-        <w:t xml:space="preserve">Ejecutar archivo </w:t>
-      </w:r>
-      <w:proofErr w:type="spellStart"/>
-      <w:r>
-        <w:t>Creates</w:t>
-      </w:r>
-      <w:proofErr w:type="spellEnd"/>
-      <w:r>
-        <w:t xml:space="preserve"> </w:t>
-      </w:r>
-      <w:proofErr w:type="spellStart"/>
-      <w:r>
-        <w:t>consolidado.</w:t>
-      </w:r>
-      <w:r>
-        <w:t>sql</w:t>
-      </w:r>
-      <w:proofErr w:type="spellEnd"/>
-      <w:r>
-        <w:t xml:space="preserve"> para la creación del modelo relacional y usuarios predefinidos en la base de datos</w:t>
-      </w:r>
-      <w:r>
-        <w:t>.</w:t>
-      </w:r>
-    </w:p>
-    <w:p>
-      <w:pPr>
-        <w:pStyle w:val="Prrafodelista"/>
-        <w:numPr>
-          <w:ilvl w:val="1"/>
-          <w:numId w:val="1"/>
-        </w:numPr>
-      </w:pPr>
-      <w:r>
-        <w:t xml:space="preserve">En el menú de inicio buscar e ingresar a MySQL 8.0 </w:t>
-      </w:r>
-      <w:proofErr w:type="spellStart"/>
-      <w:r>
-        <w:t>Command</w:t>
-      </w:r>
-      <w:proofErr w:type="spellEnd"/>
-      <w:r>
-        <w:t xml:space="preserve"> Line Client.</w:t>
-      </w:r>
-    </w:p>
-    <w:p>
-      <w:pPr>
-        <w:pStyle w:val="Prrafodelista"/>
-        <w:numPr>
-          <w:ilvl w:val="1"/>
-          <w:numId w:val="1"/>
-        </w:numPr>
-      </w:pPr>
-      <w:r>
-        <w:t xml:space="preserve">Ingresar la contraseña del usuario </w:t>
-      </w:r>
-      <w:proofErr w:type="spellStart"/>
-      <w:r>
-        <w:t>root</w:t>
-      </w:r>
-      <w:proofErr w:type="spellEnd"/>
-      <w:r>
-        <w:t>. La definida en el asistente de instalación de MySQL.</w:t>
-      </w:r>
-    </w:p>
-    <w:p>
-      <w:pPr>
-        <w:pStyle w:val="Prrafodelista"/>
-        <w:numPr>
-          <w:ilvl w:val="1"/>
-          <w:numId w:val="1"/>
-        </w:numPr>
-      </w:pPr>
-      <w:r>
-        <w:t xml:space="preserve">Ingresar </w:t>
-      </w:r>
-      <w:proofErr w:type="spellStart"/>
-      <w:r>
-        <w:t>source</w:t>
-      </w:r>
-      <w:proofErr w:type="spellEnd"/>
-      <w:r>
-        <w:t xml:space="preserve"> &lt;ruta del archivo </w:t>
-      </w:r>
-      <w:proofErr w:type="spellStart"/>
-      <w:r>
-        <w:t>Creates</w:t>
-      </w:r>
-      <w:proofErr w:type="spellEnd"/>
-      <w:r>
-        <w:t xml:space="preserve"> </w:t>
-      </w:r>
-      <w:proofErr w:type="spellStart"/>
-      <w:r>
-        <w:t>consolidado.sql</w:t>
-      </w:r>
-      <w:proofErr w:type="spellEnd"/>
-      <w:r>
-        <w:t xml:space="preserve">&gt; y presionar </w:t>
-      </w:r>
-      <w:proofErr w:type="spellStart"/>
-      <w:r>
-        <w:t>enter</w:t>
-      </w:r>
-      <w:proofErr w:type="spellEnd"/>
-      <w:r>
-        <w:t>.</w:t>
-      </w:r>
-    </w:p>
-    <w:p>
-      <w:pPr>
-        <w:pStyle w:val="Prrafodelista"/>
+        <w:pStyle w:val="ListParagraph"/>
+        <w:numPr>
+          <w:ilvl w:val="1"/>
+          <w:numId w:val="1"/>
+        </w:numPr>
+      </w:pPr>
+      <w:r>
+        <w:t>En el menú de inicio buscar e ingresar a MySQL 8.0 Command Line Client.</w:t>
+      </w:r>
+    </w:p>
+    <w:p>
+      <w:pPr>
+        <w:pStyle w:val="ListParagraph"/>
+        <w:numPr>
+          <w:ilvl w:val="1"/>
+          <w:numId w:val="1"/>
+        </w:numPr>
+      </w:pPr>
+      <w:r>
+        <w:t>Ingresar la contraseña del usuario root. La definida en el asistente de instalación de MySQL.</w:t>
+      </w:r>
+    </w:p>
+    <w:p>
+      <w:pPr>
+        <w:pStyle w:val="ListParagraph"/>
+        <w:numPr>
+          <w:ilvl w:val="1"/>
+          <w:numId w:val="1"/>
+        </w:numPr>
+      </w:pPr>
+      <w:r>
+        <w:t>Ingresar source &lt;ruta del archivo Creates consolidado.sql&gt; y presionar enter.</w:t>
+      </w:r>
+    </w:p>
+    <w:p>
+      <w:pPr>
+        <w:pStyle w:val="ListParagraph"/>
         <w:numPr>
           <w:ilvl w:val="1"/>
           <w:numId w:val="1"/>
@@ -577,7 +426,7 @@
     </w:p>
     <w:p>
       <w:pPr>
-        <w:pStyle w:val="Prrafodelista"/>
+        <w:pStyle w:val="ListParagraph"/>
         <w:numPr>
           <w:ilvl w:val="0"/>
           <w:numId w:val="1"/>
@@ -601,7 +450,7 @@
 </file>
 
 <file path=word/numbering.xml><?xml version="1.0" encoding="utf-8"?>
-<w:numbering xmlns:wpc="http://schemas.microsoft.com/office/word/2010/wordprocessingCanvas" xmlns:cx="http://schemas.microsoft.com/office/drawing/2014/chartex" xmlns:cx1="http://schemas.microsoft.com/office/drawing/2015/9/8/chartex" xmlns:cx2="http://schemas.microsoft.com/office/drawing/2015/10/21/chartex" xmlns:cx3="http://schemas.microsoft.com/office/drawing/2016/5/9/chartex" xmlns:cx4="http://schemas.microsoft.com/office/drawing/2016/5/10/chartex" xmlns:cx5="http://schemas.microsoft.com/office/drawing/2016/5/11/chartex" xmlns:cx6="http://schemas.microsoft.com/office/drawing/2016/5/12/chartex" xmlns:cx7="http://schemas.microsoft.com/office/drawing/2016/5/13/chartex" xmlns:cx8="http://schemas.microsoft.com/office/drawing/2016/5/14/chartex" xmlns:mc="http://schemas.openxmlformats.org/markup-compatibility/2006" xmlns:aink="http://schemas.microsoft.com/office/drawing/2016/ink" xmlns:am3d="http://schemas.microsoft.com/office/drawing/2017/model3d" xmlns:o="urn:schemas-microsoft-com:office:office" xmlns:r="http://schemas.openxmlformats.org/officeDocument/2006/relationships" xmlns:m="http://schemas.openxmlformats.org/officeDocument/2006/math" xmlns:v="urn:schemas-microsoft-com:vml" xmlns:wp14="http://schemas.microsoft.com/office/word/2010/wordprocessingDrawing" xmlns:wp="http://schemas.openxmlformats.org/drawingml/2006/wordprocessingDrawing" xmlns:w10="urn:schemas-microsoft-com:office:word" xmlns:w="http://schemas.openxmlformats.org/wordprocessingml/2006/main" xmlns:w14="http://schemas.microsoft.com/office/word/2010/wordml" xmlns:w15="http://schemas.microsoft.com/office/word/2012/wordml" xmlns:w16cex="http://schemas.microsoft.com/office/word/2018/wordml/cex" xmlns:w16cid="http://schemas.microsoft.com/office/word/2016/wordml/cid" xmlns:w16="http://schemas.microsoft.com/office/word/2018/wordml" xmlns:w16sdtdh="http://schemas.microsoft.com/office/word/2020/wordml/sdtdatahash" xmlns:w16se="http://schemas.microsoft.com/office/word/2015/wordml/symex" xmlns:wpg="http://schemas.microsoft.com/office/word/2010/wordprocessingGroup" xmlns:wpi="http://schemas.microsoft.com/office/word/2010/wordprocessingInk" xmlns:wne="http://schemas.microsoft.com/office/word/2006/wordml" xmlns:wps="http://schemas.microsoft.com/office/word/2010/wordprocessingShape" mc:Ignorable="w14 w15 w16se w16cid w16 w16cex w16sdtdh wp14">
+<w:numbering xmlns:wpc="http://schemas.microsoft.com/office/word/2010/wordprocessingCanvas" xmlns:cx="http://schemas.microsoft.com/office/drawing/2014/chartex" xmlns:cx1="http://schemas.microsoft.com/office/drawing/2015/9/8/chartex" xmlns:cx2="http://schemas.microsoft.com/office/drawing/2015/10/21/chartex" xmlns:cx3="http://schemas.microsoft.com/office/drawing/2016/5/9/chartex" xmlns:cx4="http://schemas.microsoft.com/office/drawing/2016/5/10/chartex" xmlns:cx5="http://schemas.microsoft.com/office/drawing/2016/5/11/chartex" xmlns:cx6="http://schemas.microsoft.com/office/drawing/2016/5/12/chartex" xmlns:cx7="http://schemas.microsoft.com/office/drawing/2016/5/13/chartex" xmlns:cx8="http://schemas.microsoft.com/office/drawing/2016/5/14/chartex" xmlns:mc="http://schemas.openxmlformats.org/markup-compatibility/2006" xmlns:aink="http://schemas.microsoft.com/office/drawing/2016/ink" xmlns:am3d="http://schemas.microsoft.com/office/drawing/2017/model3d" xmlns:o="urn:schemas-microsoft-com:office:office" xmlns:oel="http://schemas.microsoft.com/office/2019/extlst" xmlns:r="http://schemas.openxmlformats.org/officeDocument/2006/relationships" xmlns:m="http://schemas.openxmlformats.org/officeDocument/2006/math" xmlns:v="urn:schemas-microsoft-com:vml" xmlns:wp14="http://schemas.microsoft.com/office/word/2010/wordprocessingDrawing" xmlns:wp="http://schemas.openxmlformats.org/drawingml/2006/wordprocessingDrawing" xmlns:w10="urn:schemas-microsoft-com:office:word" xmlns:w="http://schemas.openxmlformats.org/wordprocessingml/2006/main" xmlns:w14="http://schemas.microsoft.com/office/word/2010/wordml" xmlns:w15="http://schemas.microsoft.com/office/word/2012/wordml" xmlns:w16cex="http://schemas.microsoft.com/office/word/2018/wordml/cex" xmlns:w16cid="http://schemas.microsoft.com/office/word/2016/wordml/cid" xmlns:w16="http://schemas.microsoft.com/office/word/2018/wordml" xmlns:w16sdtdh="http://schemas.microsoft.com/office/word/2020/wordml/sdtdatahash" xmlns:w16se="http://schemas.microsoft.com/office/word/2015/wordml/symex" xmlns:wpg="http://schemas.microsoft.com/office/word/2010/wordprocessingGroup" xmlns:wpi="http://schemas.microsoft.com/office/word/2010/wordprocessingInk" xmlns:wne="http://schemas.microsoft.com/office/word/2006/wordml" xmlns:wps="http://schemas.microsoft.com/office/word/2010/wordprocessingShape" mc:Ignorable="w14 w15 w16se w16cid w16 w16cex w16sdtdh wp14">
   <w:abstractNum w:abstractNumId="0" w15:restartNumberingAfterBreak="0">
     <w:nsid w:val="3D3D13A3"/>
     <w:multiLevelType w:val="hybridMultilevel"/>
@@ -691,7 +540,7 @@
       </w:pPr>
     </w:lvl>
   </w:abstractNum>
-  <w:num w:numId="1">
+  <w:num w:numId="1" w16cid:durableId="715550255">
     <w:abstractNumId w:val="0"/>
   </w:num>
 </w:numbering>
@@ -1096,13 +945,13 @@
     <w:name w:val="Normal"/>
     <w:qFormat/>
   </w:style>
-  <w:style w:type="character" w:default="1" w:styleId="Fuentedeprrafopredeter">
+  <w:style w:type="character" w:default="1" w:styleId="DefaultParagraphFont">
     <w:name w:val="Default Paragraph Font"/>
     <w:uiPriority w:val="1"/>
     <w:semiHidden/>
     <w:unhideWhenUsed/>
   </w:style>
-  <w:style w:type="table" w:default="1" w:styleId="Tablanormal">
+  <w:style w:type="table" w:default="1" w:styleId="TableNormal">
     <w:name w:val="Normal Table"/>
     <w:uiPriority w:val="99"/>
     <w:semiHidden/>
@@ -1117,13 +966,13 @@
       </w:tblCellMar>
     </w:tblPr>
   </w:style>
-  <w:style w:type="numbering" w:default="1" w:styleId="Sinlista">
+  <w:style w:type="numbering" w:default="1" w:styleId="NoList">
     <w:name w:val="No List"/>
     <w:uiPriority w:val="99"/>
     <w:semiHidden/>
     <w:unhideWhenUsed/>
   </w:style>
-  <w:style w:type="paragraph" w:styleId="Prrafodelista">
+  <w:style w:type="paragraph" w:styleId="ListParagraph">
     <w:name w:val="List Paragraph"/>
     <w:basedOn w:val="Normal"/>
     <w:uiPriority w:val="34"/>

</xml_diff>